<commit_message>
#16 Actualizadas algunas portadas
</commit_message>
<xml_diff>
--- a/Source/Plan_De_Proyecto/Listos/Documento_de_Requisitos.CIT@MEDICA.03-10-2022.v1.0.docx
+++ b/Source/Plan_De_Proyecto/Listos/Documento_de_Requisitos.CIT@MEDICA.03-10-2022.v1.0.docx
@@ -84,55 +84,7 @@
           <w:sz w:val="48"/>
           <w:szCs w:val="48"/>
         </w:rPr>
-        <w:t>Acta de c</w:t>
-      </w:r>
-      <w:r>
-        <w:rPr>
-          <w:rFonts w:eastAsia="Times New Roman" w:cs="Arial"/>
-          <w:b/>
-          <w:bCs/>
-          <w:color w:val="000000"/>
-          <w:sz w:val="48"/>
-          <w:szCs w:val="48"/>
-        </w:rPr>
-        <w:t xml:space="preserve">onstitución </w:t>
-      </w:r>
-    </w:p>
-    <w:p>
-      <w:pPr>
-        <w:spacing w:after="0" w:line="240" w:lineRule="auto"/>
-        <w:jc w:val="right"/>
-        <w:rPr>
-          <w:rFonts w:eastAsia="Times New Roman" w:cs="Arial"/>
-          <w:b/>
-          <w:bCs/>
-          <w:color w:val="000000"/>
-          <w:sz w:val="48"/>
-          <w:szCs w:val="48"/>
-          <w:lang w:eastAsia="es-VE"/>
-        </w:rPr>
-      </w:pPr>
-      <w:r>
-        <w:rPr>
-          <w:rFonts w:eastAsia="Times New Roman" w:cs="Arial"/>
-          <w:b/>
-          <w:bCs/>
-          <w:color w:val="000000"/>
-          <w:sz w:val="48"/>
-          <w:szCs w:val="48"/>
-        </w:rPr>
-        <w:t>del p</w:t>
-      </w:r>
-      <w:r>
-        <w:rPr>
-          <w:rFonts w:eastAsia="Times New Roman" w:cs="Arial"/>
-          <w:b/>
-          <w:bCs/>
-          <w:color w:val="000000"/>
-          <w:sz w:val="48"/>
-          <w:szCs w:val="48"/>
-        </w:rPr>
-        <w:t>royecto</w:t>
+        <w:t>Documento de Requisitos</w:t>
       </w:r>
     </w:p>
     <w:p>
@@ -223,31 +175,7 @@
           <w:sz w:val="36"/>
           <w:szCs w:val="36"/>
         </w:rPr>
-        <w:t>29</w:t>
-      </w:r>
-      <w:r>
-        <w:rPr>
-          <w:b/>
-          <w:bCs/>
-          <w:i/>
-          <w:iCs/>
-          <w:color w:val="00B050"/>
-          <w:sz w:val="36"/>
-          <w:szCs w:val="36"/>
-        </w:rPr>
-        <w:t>/</w:t>
-      </w:r>
-      <w:r>
-        <w:rPr>
-          <w:b/>
-          <w:bCs/>
-          <w:i/>
-          <w:iCs/>
-          <w:color w:val="00B050"/>
-          <w:sz w:val="36"/>
-          <w:szCs w:val="36"/>
-        </w:rPr>
-        <w:t>09</w:t>
+        <w:t>03/10</w:t>
       </w:r>
       <w:r>
         <w:rPr>
@@ -345,7 +273,6 @@
           <w:sz w:val="32"/>
           <w:szCs w:val="32"/>
         </w:rPr>
-        <w:lastRenderedPageBreak/>
         <w:t>Tabla de contenido</w:t>
       </w:r>
     </w:p>
@@ -383,6 +310,7 @@
           <w:color w:val="365F91"/>
           <w:lang w:eastAsia="es-VE"/>
         </w:rPr>
+        <w:lastRenderedPageBreak/>
         <w:fldChar w:fldCharType="begin"/>
       </w:r>
       <w:r>
@@ -1128,14 +1056,7 @@
                 <w:b/>
                 <w:bCs/>
               </w:rPr>
-              <w:t>V</w:t>
-            </w:r>
-            <w:r>
-              <w:rPr>
-                <w:b/>
-                <w:bCs/>
-              </w:rPr>
-              <w:t>1.0</w:t>
+              <w:t>V1.0</w:t>
             </w:r>
           </w:p>
         </w:tc>
@@ -1201,10 +1122,7 @@
           </w:tcPr>
           <w:p>
             <w:r>
-              <w:t>24</w:t>
-            </w:r>
-            <w:r>
-              <w:t>/10/2022</w:t>
+              <w:t>24/10/2022</w:t>
             </w:r>
           </w:p>
         </w:tc>
@@ -3097,21 +3015,8 @@
                 <w:sz w:val="28"/>
                 <w:szCs w:val="28"/>
               </w:rPr>
-              <w:t xml:space="preserve">Sistema en </w:t>
-            </w:r>
-            <w:proofErr w:type="gramStart"/>
-            <w:r>
-              <w:rPr>
-                <w:rFonts w:ascii="Calibri" w:hAnsi="Calibri"/>
-                <w:b/>
-                <w:bCs/>
-                <w:color w:val="FFFFFF"/>
-                <w:sz w:val="28"/>
-                <w:szCs w:val="28"/>
-              </w:rPr>
-              <w:t>Español</w:t>
-            </w:r>
-            <w:proofErr w:type="gramEnd"/>
+              <w:t>Sistema en Español</w:t>
+            </w:r>
           </w:p>
         </w:tc>
       </w:tr>
@@ -20805,12 +20710,19 @@
 </file>
 
 <file path=customXml/item1.xml><?xml version="1.0" encoding="utf-8"?>
-<p:properties xmlns:p="http://schemas.microsoft.com/office/2006/metadata/properties" xmlns:xsi="http://www.w3.org/2001/XMLSchema-instance" xmlns:pc="http://schemas.microsoft.com/office/infopath/2007/PartnerControls">
-  <documentManagement/>
-</p:properties>
+<?mso-contentType ?>
+<FormTemplates xmlns="http://schemas.microsoft.com/sharepoint/v3/contenttype/forms">
+  <Display>DocumentLibraryForm</Display>
+  <Edit>DocumentLibraryForm</Edit>
+  <New>DocumentLibraryForm</New>
+</FormTemplates>
 </file>
 
 <file path=customXml/item2.xml><?xml version="1.0" encoding="utf-8"?>
+<b:Sources xmlns:b="http://schemas.openxmlformats.org/officeDocument/2006/bibliography" xmlns="http://schemas.openxmlformats.org/officeDocument/2006/bibliography" SelectedStyle="\APA.XSL" StyleName="APA"/>
+</file>
+
+<file path=customXml/item3.xml><?xml version="1.0" encoding="utf-8"?>
 <ct:contentTypeSchema xmlns:ct="http://schemas.microsoft.com/office/2006/metadata/contentType" xmlns:ma="http://schemas.microsoft.com/office/2006/metadata/properties/metaAttributes" ct:_="" ma:_="" ma:contentTypeName="Documento" ma:contentTypeID="0x0101003C0A2D6CE532BF449905C3D0218DEE5B" ma:contentTypeVersion="10" ma:contentTypeDescription="Crear nuevo documento." ma:contentTypeScope="" ma:versionID="c12dfb7ce5d5c14d9a5dcfa019990f10">
   <xsd:schema xmlns:xsd="http://www.w3.org/2001/XMLSchema" xmlns:xs="http://www.w3.org/2001/XMLSchema" xmlns:p="http://schemas.microsoft.com/office/2006/metadata/properties" xmlns:ns3="b56000f1-d2b9-4e0c-9d8e-dd0f1117859c" targetNamespace="http://schemas.microsoft.com/office/2006/metadata/properties" ma:root="true" ma:fieldsID="aba827ecd8256b24b8e391be9be5d901" ns3:_="">
     <xsd:import namespace="b56000f1-d2b9-4e0c-9d8e-dd0f1117859c"/>
@@ -20994,29 +20906,29 @@
 </ct:contentTypeSchema>
 </file>
 
-<file path=customXml/item3.xml><?xml version="1.0" encoding="utf-8"?>
-<b:Sources xmlns:b="http://schemas.openxmlformats.org/officeDocument/2006/bibliography" xmlns="http://schemas.openxmlformats.org/officeDocument/2006/bibliography" SelectedStyle="\APA.XSL" StyleName="APA"/>
-</file>
-
 <file path=customXml/item4.xml><?xml version="1.0" encoding="utf-8"?>
-<?mso-contentType ?>
-<FormTemplates xmlns="http://schemas.microsoft.com/sharepoint/v3/contenttype/forms">
-  <Display>DocumentLibraryForm</Display>
-  <Edit>DocumentLibraryForm</Edit>
-  <New>DocumentLibraryForm</New>
-</FormTemplates>
+<p:properties xmlns:p="http://schemas.microsoft.com/office/2006/metadata/properties" xmlns:xsi="http://www.w3.org/2001/XMLSchema-instance" xmlns:pc="http://schemas.microsoft.com/office/infopath/2007/PartnerControls">
+  <documentManagement/>
+</p:properties>
 </file>
 
 <file path=customXml/itemProps1.xml><?xml version="1.0" encoding="utf-8"?>
-<ds:datastoreItem xmlns:ds="http://schemas.openxmlformats.org/officeDocument/2006/customXml" ds:itemID="{09FD9BE0-BA75-4C7F-AFEE-F1A0FE375640}">
+<ds:datastoreItem xmlns:ds="http://schemas.openxmlformats.org/officeDocument/2006/customXml" ds:itemID="{874732F2-D611-4D32-92B8-65C31EBD0262}">
   <ds:schemaRefs>
-    <ds:schemaRef ds:uri="http://schemas.microsoft.com/office/2006/metadata/properties"/>
-    <ds:schemaRef ds:uri="http://schemas.microsoft.com/office/infopath/2007/PartnerControls"/>
+    <ds:schemaRef ds:uri="http://schemas.microsoft.com/sharepoint/v3/contenttype/forms"/>
   </ds:schemaRefs>
 </ds:datastoreItem>
 </file>
 
 <file path=customXml/itemProps2.xml><?xml version="1.0" encoding="utf-8"?>
+<ds:datastoreItem xmlns:ds="http://schemas.openxmlformats.org/officeDocument/2006/customXml" ds:itemID="{85798565-9D83-4852-9D4A-B8F0F2BD5F4D}">
+  <ds:schemaRefs>
+    <ds:schemaRef ds:uri="http://schemas.openxmlformats.org/officeDocument/2006/bibliography"/>
+  </ds:schemaRefs>
+</ds:datastoreItem>
+</file>
+
+<file path=customXml/itemProps3.xml><?xml version="1.0" encoding="utf-8"?>
 <ds:datastoreItem xmlns:ds="http://schemas.openxmlformats.org/officeDocument/2006/customXml" ds:itemID="{043E82AD-98B1-443D-B78F-F4304C6D17F3}">
   <ds:schemaRefs>
     <ds:schemaRef ds:uri="http://schemas.microsoft.com/office/2006/metadata/contentType"/>
@@ -21034,18 +20946,11 @@
 </ds:datastoreItem>
 </file>
 
-<file path=customXml/itemProps3.xml><?xml version="1.0" encoding="utf-8"?>
-<ds:datastoreItem xmlns:ds="http://schemas.openxmlformats.org/officeDocument/2006/customXml" ds:itemID="{85798565-9D83-4852-9D4A-B8F0F2BD5F4D}">
+<file path=customXml/itemProps4.xml><?xml version="1.0" encoding="utf-8"?>
+<ds:datastoreItem xmlns:ds="http://schemas.openxmlformats.org/officeDocument/2006/customXml" ds:itemID="{09FD9BE0-BA75-4C7F-AFEE-F1A0FE375640}">
   <ds:schemaRefs>
-    <ds:schemaRef ds:uri="http://schemas.openxmlformats.org/officeDocument/2006/bibliography"/>
-  </ds:schemaRefs>
-</ds:datastoreItem>
-</file>
-
-<file path=customXml/itemProps4.xml><?xml version="1.0" encoding="utf-8"?>
-<ds:datastoreItem xmlns:ds="http://schemas.openxmlformats.org/officeDocument/2006/customXml" ds:itemID="{874732F2-D611-4D32-92B8-65C31EBD0262}">
-  <ds:schemaRefs>
-    <ds:schemaRef ds:uri="http://schemas.microsoft.com/sharepoint/v3/contenttype/forms"/>
+    <ds:schemaRef ds:uri="http://schemas.microsoft.com/office/2006/metadata/properties"/>
+    <ds:schemaRef ds:uri="http://schemas.microsoft.com/office/infopath/2007/PartnerControls"/>
   </ds:schemaRefs>
 </ds:datastoreItem>
 </file>
</xml_diff>